<commit_message>
fixed the output of HW1_art.png; Implement of Gaussian smooth of HW2
</commit_message>
<xml_diff>
--- a/HW1/CS 415HW1Report.docx
+++ b/HW1/CS 415HW1Report.docx
@@ -10,6 +10,17 @@
     <w:p>
       <w:r>
         <w:t>HW1 Report</w:t>
+      </w:r>
+      <w:r>
+        <w:t xml:space="preserve"> (The output images of ‘art.png’ is wrong, the fixed outputs are in the </w:t>
+      </w:r>
+      <w:proofErr w:type="spellStart"/>
+      <w:r>
+        <w:t>kernel_size</w:t>
+      </w:r>
+      <w:proofErr w:type="spellEnd"/>
+      <w:r>
+        <w:t xml:space="preserve"> folders)</w:t>
       </w:r>
     </w:p>
     <w:p>

</xml_diff>